<commit_message>
beginning layout for site
</commit_message>
<xml_diff>
--- a/Website Projects/Zeta/initial info list.docx
+++ b/Website Projects/Zeta/initial info list.docx
@@ -4,6 +4,7 @@
   <w:body>
     <w:p>
       <w:pPr>
+        <w:ind w:firstLine="720"/>
         <w:rPr>
           <w:b/>
           <w:u w:val="single"/>
@@ -88,261 +89,278 @@
       <w:r>
         <w:t>If no- nothing else needed</w:t>
       </w:r>
+    </w:p>
+    <w:p>
+      <w:pPr>
+        <w:pStyle w:val="ListParagraph"/>
+        <w:numPr>
+          <w:ilvl w:val="1"/>
+          <w:numId w:val="1"/>
+        </w:numPr>
+      </w:pPr>
+      <w:r>
+        <w:t>Important information</w:t>
+      </w:r>
+    </w:p>
+    <w:p>
+      <w:pPr>
+        <w:pStyle w:val="ListParagraph"/>
+        <w:numPr>
+          <w:ilvl w:val="2"/>
+          <w:numId w:val="1"/>
+        </w:numPr>
+      </w:pPr>
+      <w:r>
+        <w:t>Information about organization</w:t>
+      </w:r>
+    </w:p>
+    <w:p>
+      <w:pPr>
+        <w:pStyle w:val="ListParagraph"/>
+        <w:numPr>
+          <w:ilvl w:val="3"/>
+          <w:numId w:val="1"/>
+        </w:numPr>
+      </w:pPr>
+      <w:r>
+        <w:t>Mission statement</w:t>
+      </w:r>
+    </w:p>
+    <w:p>
+      <w:pPr>
+        <w:pStyle w:val="ListParagraph"/>
+        <w:numPr>
+          <w:ilvl w:val="3"/>
+          <w:numId w:val="1"/>
+        </w:numPr>
+      </w:pPr>
+      <w:r>
+        <w:t>Goals</w:t>
+      </w:r>
+    </w:p>
+    <w:p>
+      <w:pPr>
+        <w:pStyle w:val="ListParagraph"/>
+        <w:numPr>
+          <w:ilvl w:val="3"/>
+          <w:numId w:val="1"/>
+        </w:numPr>
+      </w:pPr>
+      <w:r>
+        <w:t>Possible project</w:t>
+      </w:r>
+    </w:p>
+    <w:p>
+      <w:pPr>
+        <w:pStyle w:val="ListParagraph"/>
+        <w:numPr>
+          <w:ilvl w:val="3"/>
+          <w:numId w:val="1"/>
+        </w:numPr>
+      </w:pPr>
+      <w:r>
+        <w:t>Anything else you think is important</w:t>
+      </w:r>
+    </w:p>
+    <w:p>
+      <w:pPr>
+        <w:pStyle w:val="ListParagraph"/>
+        <w:numPr>
+          <w:ilvl w:val="2"/>
+          <w:numId w:val="1"/>
+        </w:numPr>
+      </w:pPr>
+      <w:r>
+        <w:t>Symbols</w:t>
+      </w:r>
+    </w:p>
+    <w:p>
+      <w:pPr>
+        <w:pStyle w:val="ListParagraph"/>
+        <w:numPr>
+          <w:ilvl w:val="2"/>
+          <w:numId w:val="1"/>
+        </w:numPr>
+      </w:pPr>
+      <w:r>
+        <w:t>Emblem</w:t>
+      </w:r>
+    </w:p>
+    <w:p>
+      <w:pPr>
+        <w:pStyle w:val="ListParagraph"/>
+        <w:numPr>
+          <w:ilvl w:val="2"/>
+          <w:numId w:val="1"/>
+        </w:numPr>
+      </w:pPr>
+      <w:r>
+        <w:t>Pictures of board</w:t>
+      </w:r>
+    </w:p>
+    <w:p>
+      <w:pPr>
+        <w:pStyle w:val="ListParagraph"/>
+        <w:numPr>
+          <w:ilvl w:val="2"/>
+          <w:numId w:val="1"/>
+        </w:numPr>
+      </w:pPr>
+      <w:r>
+        <w:t xml:space="preserve">Pictures </w:t>
+      </w:r>
+    </w:p>
+    <w:p>
+      <w:pPr>
+        <w:pStyle w:val="ListParagraph"/>
+        <w:numPr>
+          <w:ilvl w:val="3"/>
+          <w:numId w:val="1"/>
+        </w:numPr>
+      </w:pPr>
+      <w:r>
+        <w:t>Events</w:t>
+      </w:r>
+    </w:p>
+    <w:p>
+      <w:pPr>
+        <w:pStyle w:val="ListParagraph"/>
+        <w:numPr>
+          <w:ilvl w:val="3"/>
+          <w:numId w:val="1"/>
+        </w:numPr>
+      </w:pPr>
+      <w:r>
+        <w:t>Members</w:t>
+      </w:r>
+    </w:p>
+    <w:p>
+      <w:pPr>
+        <w:pStyle w:val="ListParagraph"/>
+        <w:numPr>
+          <w:ilvl w:val="3"/>
+          <w:numId w:val="1"/>
+        </w:numPr>
+      </w:pPr>
+      <w:r>
+        <w:t>Executives</w:t>
+      </w:r>
+    </w:p>
+    <w:p>
+      <w:pPr>
+        <w:pStyle w:val="ListParagraph"/>
+        <w:numPr>
+          <w:ilvl w:val="3"/>
+          <w:numId w:val="1"/>
+        </w:numPr>
+      </w:pPr>
+      <w:r>
+        <w:t>Anything you feel is important</w:t>
+      </w:r>
+    </w:p>
+    <w:p>
+      <w:pPr>
+        <w:pStyle w:val="ListParagraph"/>
+        <w:numPr>
+          <w:ilvl w:val="2"/>
+          <w:numId w:val="1"/>
+        </w:numPr>
+      </w:pPr>
+      <w:r>
+        <w:t>Information on board members</w:t>
+      </w:r>
+    </w:p>
+    <w:p>
+      <w:pPr>
+        <w:pStyle w:val="ListParagraph"/>
+        <w:numPr>
+          <w:ilvl w:val="2"/>
+          <w:numId w:val="1"/>
+        </w:numPr>
+      </w:pPr>
+      <w:r>
+        <w:t>Fonts</w:t>
+      </w:r>
+    </w:p>
+    <w:p>
+      <w:pPr>
+        <w:pStyle w:val="ListParagraph"/>
+        <w:numPr>
+          <w:ilvl w:val="2"/>
+          <w:numId w:val="1"/>
+        </w:numPr>
+      </w:pPr>
+      <w:r>
+        <w:t>Color scheme</w:t>
+      </w:r>
+    </w:p>
+    <w:p>
+      <w:pPr>
+        <w:pStyle w:val="ListParagraph"/>
+        <w:numPr>
+          <w:ilvl w:val="3"/>
+          <w:numId w:val="1"/>
+        </w:numPr>
+      </w:pPr>
+      <w:r>
+        <w:t>Maroon, burgundy (color match)</w:t>
+      </w:r>
+    </w:p>
+    <w:p>
+      <w:pPr>
+        <w:pStyle w:val="ListParagraph"/>
+        <w:numPr>
+          <w:ilvl w:val="3"/>
+          <w:numId w:val="1"/>
+        </w:numPr>
+      </w:pPr>
+      <w:r>
+        <w:t>black</w:t>
+      </w:r>
+    </w:p>
+    <w:p>
+      <w:pPr>
+        <w:pStyle w:val="ListParagraph"/>
+        <w:numPr>
+          <w:ilvl w:val="2"/>
+          <w:numId w:val="1"/>
+        </w:numPr>
+      </w:pPr>
+      <w:r>
+        <w:t>Ambience of site (overall feeling you want to portray with site)</w:t>
+      </w:r>
+    </w:p>
+    <w:p>
+      <w:pPr>
+        <w:pStyle w:val="ListParagraph"/>
+        <w:numPr>
+          <w:ilvl w:val="1"/>
+          <w:numId w:val="1"/>
+        </w:numPr>
+      </w:pPr>
+      <w:r>
+        <w:t>Social media accounts for linking</w:t>
+      </w:r>
+    </w:p>
+    <w:p>
+      <w:pPr>
+        <w:pStyle w:val="ListParagraph"/>
+      </w:pPr>
+    </w:p>
+    <w:p>
+      <w:pPr>
+        <w:pStyle w:val="ListParagraph"/>
+      </w:pPr>
+    </w:p>
+    <w:p>
+      <w:pPr>
+        <w:pStyle w:val="ListParagraph"/>
+      </w:pPr>
       <w:bookmarkStart w:id="0" w:name="_GoBack"/>
       <w:bookmarkEnd w:id="0"/>
     </w:p>
-    <w:p>
-      <w:pPr>
-        <w:pStyle w:val="ListParagraph"/>
-        <w:numPr>
-          <w:ilvl w:val="1"/>
-          <w:numId w:val="1"/>
-        </w:numPr>
-      </w:pPr>
-      <w:r>
-        <w:t>Important information</w:t>
-      </w:r>
-    </w:p>
-    <w:p>
-      <w:pPr>
-        <w:pStyle w:val="ListParagraph"/>
-        <w:numPr>
-          <w:ilvl w:val="2"/>
-          <w:numId w:val="1"/>
-        </w:numPr>
-      </w:pPr>
-      <w:r>
-        <w:t>Information about organization</w:t>
-      </w:r>
-    </w:p>
-    <w:p>
-      <w:pPr>
-        <w:pStyle w:val="ListParagraph"/>
-        <w:numPr>
-          <w:ilvl w:val="3"/>
-          <w:numId w:val="1"/>
-        </w:numPr>
-      </w:pPr>
-      <w:r>
-        <w:t>Mission statement</w:t>
-      </w:r>
-    </w:p>
-    <w:p>
-      <w:pPr>
-        <w:pStyle w:val="ListParagraph"/>
-        <w:numPr>
-          <w:ilvl w:val="3"/>
-          <w:numId w:val="1"/>
-        </w:numPr>
-      </w:pPr>
-      <w:r>
-        <w:t>Goals</w:t>
-      </w:r>
-    </w:p>
-    <w:p>
-      <w:pPr>
-        <w:pStyle w:val="ListParagraph"/>
-        <w:numPr>
-          <w:ilvl w:val="3"/>
-          <w:numId w:val="1"/>
-        </w:numPr>
-      </w:pPr>
-      <w:r>
-        <w:t>Possible project</w:t>
-      </w:r>
-    </w:p>
-    <w:p>
-      <w:pPr>
-        <w:pStyle w:val="ListParagraph"/>
-        <w:numPr>
-          <w:ilvl w:val="3"/>
-          <w:numId w:val="1"/>
-        </w:numPr>
-      </w:pPr>
-      <w:r>
-        <w:t>Anything else you think is important</w:t>
-      </w:r>
-    </w:p>
-    <w:p>
-      <w:pPr>
-        <w:pStyle w:val="ListParagraph"/>
-        <w:numPr>
-          <w:ilvl w:val="2"/>
-          <w:numId w:val="1"/>
-        </w:numPr>
-      </w:pPr>
-      <w:r>
-        <w:t>Symbols</w:t>
-      </w:r>
-    </w:p>
-    <w:p>
-      <w:pPr>
-        <w:pStyle w:val="ListParagraph"/>
-        <w:numPr>
-          <w:ilvl w:val="2"/>
-          <w:numId w:val="1"/>
-        </w:numPr>
-      </w:pPr>
-      <w:r>
-        <w:t>Emblem</w:t>
-      </w:r>
-    </w:p>
-    <w:p>
-      <w:pPr>
-        <w:pStyle w:val="ListParagraph"/>
-        <w:numPr>
-          <w:ilvl w:val="2"/>
-          <w:numId w:val="1"/>
-        </w:numPr>
-      </w:pPr>
-      <w:r>
-        <w:t>Pictures of board</w:t>
-      </w:r>
-    </w:p>
-    <w:p>
-      <w:pPr>
-        <w:pStyle w:val="ListParagraph"/>
-        <w:numPr>
-          <w:ilvl w:val="2"/>
-          <w:numId w:val="1"/>
-        </w:numPr>
-      </w:pPr>
-      <w:r>
-        <w:t xml:space="preserve">Pictures </w:t>
-      </w:r>
-    </w:p>
-    <w:p>
-      <w:pPr>
-        <w:pStyle w:val="ListParagraph"/>
-        <w:numPr>
-          <w:ilvl w:val="3"/>
-          <w:numId w:val="1"/>
-        </w:numPr>
-      </w:pPr>
-      <w:r>
-        <w:t>Events</w:t>
-      </w:r>
-    </w:p>
-    <w:p>
-      <w:pPr>
-        <w:pStyle w:val="ListParagraph"/>
-        <w:numPr>
-          <w:ilvl w:val="3"/>
-          <w:numId w:val="1"/>
-        </w:numPr>
-      </w:pPr>
-      <w:r>
-        <w:t>Members</w:t>
-      </w:r>
-    </w:p>
-    <w:p>
-      <w:pPr>
-        <w:pStyle w:val="ListParagraph"/>
-        <w:numPr>
-          <w:ilvl w:val="3"/>
-          <w:numId w:val="1"/>
-        </w:numPr>
-      </w:pPr>
-      <w:r>
-        <w:t>Executives</w:t>
-      </w:r>
-    </w:p>
-    <w:p>
-      <w:pPr>
-        <w:pStyle w:val="ListParagraph"/>
-        <w:numPr>
-          <w:ilvl w:val="3"/>
-          <w:numId w:val="1"/>
-        </w:numPr>
-      </w:pPr>
-      <w:r>
-        <w:t>Anything you feel is important</w:t>
-      </w:r>
-    </w:p>
-    <w:p>
-      <w:pPr>
-        <w:pStyle w:val="ListParagraph"/>
-        <w:numPr>
-          <w:ilvl w:val="2"/>
-          <w:numId w:val="1"/>
-        </w:numPr>
-      </w:pPr>
-      <w:r>
-        <w:t>Information on board members</w:t>
-      </w:r>
-    </w:p>
-    <w:p>
-      <w:pPr>
-        <w:pStyle w:val="ListParagraph"/>
-        <w:numPr>
-          <w:ilvl w:val="2"/>
-          <w:numId w:val="1"/>
-        </w:numPr>
-      </w:pPr>
-      <w:r>
-        <w:t>Fonts</w:t>
-      </w:r>
-    </w:p>
-    <w:p>
-      <w:pPr>
-        <w:pStyle w:val="ListParagraph"/>
-        <w:numPr>
-          <w:ilvl w:val="2"/>
-          <w:numId w:val="1"/>
-        </w:numPr>
-      </w:pPr>
-      <w:r>
-        <w:t>Color scheme</w:t>
-      </w:r>
-    </w:p>
-    <w:p>
-      <w:pPr>
-        <w:pStyle w:val="ListParagraph"/>
-        <w:numPr>
-          <w:ilvl w:val="3"/>
-          <w:numId w:val="1"/>
-        </w:numPr>
-      </w:pPr>
-      <w:r>
-        <w:t>Maroon, burgundy (color match)</w:t>
-      </w:r>
-    </w:p>
-    <w:p>
-      <w:pPr>
-        <w:pStyle w:val="ListParagraph"/>
-        <w:numPr>
-          <w:ilvl w:val="3"/>
-          <w:numId w:val="1"/>
-        </w:numPr>
-      </w:pPr>
-      <w:r>
-        <w:t>black</w:t>
-      </w:r>
-    </w:p>
-    <w:p>
-      <w:pPr>
-        <w:pStyle w:val="ListParagraph"/>
-        <w:numPr>
-          <w:ilvl w:val="2"/>
-          <w:numId w:val="1"/>
-        </w:numPr>
-      </w:pPr>
-      <w:r>
-        <w:t>Ambience of site (overall feeling you want to portray with site)</w:t>
-      </w:r>
-    </w:p>
-    <w:p>
-      <w:pPr>
-        <w:pStyle w:val="ListParagraph"/>
-        <w:numPr>
-          <w:ilvl w:val="1"/>
-          <w:numId w:val="1"/>
-        </w:numPr>
-      </w:pPr>
-      <w:r>
-        <w:t>Social media accounts for linking</w:t>
-      </w:r>
-    </w:p>
+    <w:p/>
+    <w:p/>
     <w:p>
       <w:pPr>
         <w:pStyle w:val="ListParagraph"/>

</xml_diff>